<commit_message>
fixed minor grammatical error in document Risk Management plan 3.0
</commit_message>
<xml_diff>
--- a/Documents/Risk Management Plan/Risk Management Plan 3.0.docx
+++ b/Documents/Risk Management Plan/Risk Management Plan 3.0.docx
@@ -159,7 +159,6 @@
         <w:rPr>
           <w:rFonts w:ascii="Times New Roman" w:hAnsi="Times New Roman" w:cs="Times New Roman"/>
           <w:noProof/>
-          <w:lang w:eastAsia="zh-CN"/>
         </w:rPr>
         <w:drawing>
           <wp:anchor distT="0" distB="0" distL="114300" distR="114300" simplePos="0" relativeHeight="251659264" behindDoc="0" locked="0" layoutInCell="1" hidden="0" allowOverlap="1" wp14:anchorId="5BD7DB8D" wp14:editId="030E9335">
@@ -480,8 +479,6 @@
         </w:rPr>
         <w:t xml:space="preserve">Manager &amp; </w:t>
       </w:r>
-      <w:bookmarkStart w:id="0" w:name="_GoBack"/>
-      <w:bookmarkEnd w:id="0"/>
       <w:r>
         <w:rPr>
           <w:rFonts w:ascii="Times New Roman" w:hAnsi="Times New Roman" w:cs="Times New Roman"/>
@@ -2027,7 +2024,21 @@
         <w:rPr>
           <w:rFonts w:ascii="Times New Roman" w:hAnsi="Times New Roman" w:cs="Times New Roman"/>
         </w:rPr>
-        <w:t>Risks are the other faces or outcomes of a project or plan. They will always exist but if we can predict them with anticipation, there is a better chance to overcome them. However, not all risks will be present in a given situation; the best step to prepare for them by identifying the threats that are more provable to transpire. In the case of the Project Management App, each individual will be responsible for identifying threats that could jeopardize the project and act accordingly to eradicate the threats. If the severity of the threat is high or medium, documentation procedure will have to be followed to maintain a record of the threat.</w:t>
+        <w:t>Risks are the other faces or outcomes of a project or plan. They will always exist but if we can predict them with anticipation, there is a better chance to overcome them. However, not all risks will be present in a given situation; the best step to prepare for them</w:t>
+      </w:r>
+      <w:r>
+        <w:rPr>
+          <w:rFonts w:ascii="Times New Roman" w:hAnsi="Times New Roman" w:cs="Times New Roman"/>
+        </w:rPr>
+        <w:t xml:space="preserve"> is</w:t>
+      </w:r>
+      <w:bookmarkStart w:id="0" w:name="_GoBack"/>
+      <w:bookmarkEnd w:id="0"/>
+      <w:r>
+        <w:rPr>
+          <w:rFonts w:ascii="Times New Roman" w:hAnsi="Times New Roman" w:cs="Times New Roman"/>
+        </w:rPr>
+        <w:t xml:space="preserve"> by identifying the threats that are more provable to transpire. In the case of the Project Management App, each individual will be responsible for identifying threats that could jeopardize the project and act accordingly to eradicate the threats. If the severity of the threat is high or medium, documentation procedure will have to be followed to maintain a record of the threat.</w:t>
       </w:r>
     </w:p>
     <w:p>
@@ -2510,13 +2521,7 @@
         <w:rPr>
           <w:rFonts w:ascii="Times New Roman" w:hAnsi="Times New Roman" w:cs="Times New Roman"/>
         </w:rPr>
-        <w:t xml:space="preserve"> </w:t>
-      </w:r>
-      <w:r>
-        <w:rPr>
-          <w:rFonts w:ascii="Times New Roman" w:hAnsi="Times New Roman" w:cs="Times New Roman"/>
-        </w:rPr>
-        <w:t>mitigated</w:t>
+        <w:t xml:space="preserve"> mitigated</w:t>
       </w:r>
       <w:r>
         <w:rPr>
@@ -6341,23 +6346,7 @@
                 <w:sz w:val="22"/>
                 <w:szCs w:val="22"/>
               </w:rPr>
-              <w:t xml:space="preserve"> of the </w:t>
-            </w:r>
-            <w:r>
-              <w:rPr>
-                <w:rFonts w:ascii="Times New Roman" w:hAnsi="Times New Roman" w:cs="Times New Roman"/>
-                <w:sz w:val="22"/>
-                <w:szCs w:val="22"/>
-              </w:rPr>
-              <w:t>Web host</w:t>
-            </w:r>
-            <w:r>
-              <w:rPr>
-                <w:rFonts w:ascii="Times New Roman" w:hAnsi="Times New Roman" w:cs="Times New Roman"/>
-                <w:sz w:val="22"/>
-                <w:szCs w:val="22"/>
-              </w:rPr>
-              <w:t xml:space="preserve">. </w:t>
+              <w:t xml:space="preserve"> of the Web host. </w:t>
             </w:r>
             <w:proofErr w:type="gramStart"/>
             <w:r>
@@ -6581,7 +6570,7 @@
           <w:rPr>
             <w:noProof/>
           </w:rPr>
-          <w:t>i</w:t>
+          <w:t>1</w:t>
         </w:r>
         <w:r>
           <w:rPr>
@@ -7923,12 +7912,19 @@
     <w:tblPr>
       <w:tblStyleRowBandSize w:val="1"/>
       <w:tblStyleColBandSize w:val="1"/>
+      <w:tblInd w:w="0" w:type="dxa"/>
       <w:tblBorders>
         <w:top w:val="single" w:sz="8" w:space="0" w:color="0F6FC6"/>
         <w:left w:val="single" w:sz="8" w:space="0" w:color="0F6FC6"/>
         <w:bottom w:val="single" w:sz="8" w:space="0" w:color="0F6FC6"/>
         <w:right w:val="single" w:sz="8" w:space="0" w:color="0F6FC6"/>
       </w:tblBorders>
+      <w:tblCellMar>
+        <w:top w:w="0" w:type="dxa"/>
+        <w:left w:w="108" w:type="dxa"/>
+        <w:bottom w:w="0" w:type="dxa"/>
+        <w:right w:w="108" w:type="dxa"/>
+      </w:tblCellMar>
     </w:tblPr>
     <w:tblStylePr w:type="firstRow">
       <w:pPr>
@@ -8065,6 +8061,7 @@
     <w:uiPriority w:val="59"/>
     <w:rsid w:val="005734C7"/>
     <w:tblPr>
+      <w:tblInd w:w="0" w:type="dxa"/>
       <w:tblBorders>
         <w:top w:val="single" w:sz="4" w:space="0" w:color="auto"/>
         <w:left w:val="single" w:sz="4" w:space="0" w:color="auto"/>
@@ -8073,6 +8070,12 @@
         <w:insideH w:val="single" w:sz="4" w:space="0" w:color="auto"/>
         <w:insideV w:val="single" w:sz="4" w:space="0" w:color="auto"/>
       </w:tblBorders>
+      <w:tblCellMar>
+        <w:top w:w="0" w:type="dxa"/>
+        <w:left w:w="108" w:type="dxa"/>
+        <w:bottom w:w="0" w:type="dxa"/>
+        <w:right w:w="108" w:type="dxa"/>
+      </w:tblCellMar>
     </w:tblPr>
   </w:style>
   <w:style w:type="table" w:styleId="LightList-Accent2">
@@ -8083,12 +8086,19 @@
     <w:tblPr>
       <w:tblStyleRowBandSize w:val="1"/>
       <w:tblStyleColBandSize w:val="1"/>
+      <w:tblInd w:w="0" w:type="dxa"/>
       <w:tblBorders>
         <w:top w:val="single" w:sz="8" w:space="0" w:color="009DD9" w:themeColor="accent2"/>
         <w:left w:val="single" w:sz="8" w:space="0" w:color="009DD9" w:themeColor="accent2"/>
         <w:bottom w:val="single" w:sz="8" w:space="0" w:color="009DD9" w:themeColor="accent2"/>
         <w:right w:val="single" w:sz="8" w:space="0" w:color="009DD9" w:themeColor="accent2"/>
       </w:tblBorders>
+      <w:tblCellMar>
+        <w:top w:w="0" w:type="dxa"/>
+        <w:left w:w="108" w:type="dxa"/>
+        <w:bottom w:w="0" w:type="dxa"/>
+        <w:right w:w="108" w:type="dxa"/>
+      </w:tblCellMar>
     </w:tblPr>
     <w:tblStylePr w:type="firstRow">
       <w:pPr>
@@ -8449,12 +8459,19 @@
     <w:tblPr>
       <w:tblStyleRowBandSize w:val="1"/>
       <w:tblStyleColBandSize w:val="1"/>
+      <w:tblInd w:w="0" w:type="dxa"/>
       <w:tblBorders>
         <w:top w:val="single" w:sz="8" w:space="0" w:color="0F6FC6"/>
         <w:left w:val="single" w:sz="8" w:space="0" w:color="0F6FC6"/>
         <w:bottom w:val="single" w:sz="8" w:space="0" w:color="0F6FC6"/>
         <w:right w:val="single" w:sz="8" w:space="0" w:color="0F6FC6"/>
       </w:tblBorders>
+      <w:tblCellMar>
+        <w:top w:w="0" w:type="dxa"/>
+        <w:left w:w="108" w:type="dxa"/>
+        <w:bottom w:w="0" w:type="dxa"/>
+        <w:right w:w="108" w:type="dxa"/>
+      </w:tblCellMar>
     </w:tblPr>
     <w:tblStylePr w:type="firstRow">
       <w:pPr>
@@ -8591,6 +8608,7 @@
     <w:uiPriority w:val="59"/>
     <w:rsid w:val="005734C7"/>
     <w:tblPr>
+      <w:tblInd w:w="0" w:type="dxa"/>
       <w:tblBorders>
         <w:top w:val="single" w:sz="4" w:space="0" w:color="auto"/>
         <w:left w:val="single" w:sz="4" w:space="0" w:color="auto"/>
@@ -8599,6 +8617,12 @@
         <w:insideH w:val="single" w:sz="4" w:space="0" w:color="auto"/>
         <w:insideV w:val="single" w:sz="4" w:space="0" w:color="auto"/>
       </w:tblBorders>
+      <w:tblCellMar>
+        <w:top w:w="0" w:type="dxa"/>
+        <w:left w:w="108" w:type="dxa"/>
+        <w:bottom w:w="0" w:type="dxa"/>
+        <w:right w:w="108" w:type="dxa"/>
+      </w:tblCellMar>
     </w:tblPr>
   </w:style>
   <w:style w:type="table" w:styleId="LightList-Accent2">
@@ -8609,12 +8633,19 @@
     <w:tblPr>
       <w:tblStyleRowBandSize w:val="1"/>
       <w:tblStyleColBandSize w:val="1"/>
+      <w:tblInd w:w="0" w:type="dxa"/>
       <w:tblBorders>
         <w:top w:val="single" w:sz="8" w:space="0" w:color="009DD9" w:themeColor="accent2"/>
         <w:left w:val="single" w:sz="8" w:space="0" w:color="009DD9" w:themeColor="accent2"/>
         <w:bottom w:val="single" w:sz="8" w:space="0" w:color="009DD9" w:themeColor="accent2"/>
         <w:right w:val="single" w:sz="8" w:space="0" w:color="009DD9" w:themeColor="accent2"/>
       </w:tblBorders>
+      <w:tblCellMar>
+        <w:top w:w="0" w:type="dxa"/>
+        <w:left w:w="108" w:type="dxa"/>
+        <w:bottom w:w="0" w:type="dxa"/>
+        <w:right w:w="108" w:type="dxa"/>
+      </w:tblCellMar>
     </w:tblPr>
     <w:tblStylePr w:type="firstRow">
       <w:pPr>
@@ -9072,7 +9103,7 @@
 </file>
 
 <file path=customXml/itemProps1.xml><?xml version="1.0" encoding="utf-8"?>
-<ds:datastoreItem xmlns:ds="http://schemas.openxmlformats.org/officeDocument/2006/customXml" ds:itemID="{71D09638-5C46-4605-96C5-8318751C77CC}">
+<ds:datastoreItem xmlns:ds="http://schemas.openxmlformats.org/officeDocument/2006/customXml" ds:itemID="{CDCAEE4C-4AD2-46D2-9959-B3EAE272B4DD}">
   <ds:schemaRefs>
     <ds:schemaRef ds:uri="http://schemas.openxmlformats.org/officeDocument/2006/bibliography"/>
   </ds:schemaRefs>

</xml_diff>